<commit_message>
added the files with the changes
</commit_message>
<xml_diff>
--- a/lab05/ПРИ-117-ОРВП-№05-Хлызова.docx
+++ b/lab05/ПРИ-117-ОРВП-№05-Хлызова.docx
@@ -7377,6 +7377,16 @@
         </w:rPr>
         <w:t xml:space="preserve"> routes/web.ph</w:t>
       </w:r>
+      <w:r>
+        <w:rPr>
+          <w:sz w:val="28"/>
+          <w:szCs w:val="28"/>
+          <w:lang w:val="en-US"/>
+        </w:rPr>
+        <w:t>p</w:t>
+      </w:r>
+      <w:bookmarkStart w:id="0" w:name="_GoBack"/>
+      <w:bookmarkEnd w:id="0"/>
     </w:p>
     <w:p>
       <w:pPr>
@@ -9694,8 +9704,6 @@
           <w:szCs w:val="28"/>
         </w:rPr>
       </w:pPr>
-      <w:bookmarkStart w:id="0" w:name="_GoBack"/>
-      <w:bookmarkEnd w:id="0"/>
       <w:r>
         <w:rPr>
           <w:color w:val="000000" w:themeColor="text1"/>
@@ -11544,7 +11552,7 @@
 </file>
 
 <file path=customXml/itemProps1.xml><?xml version="1.0" encoding="utf-8"?>
-<ds:datastoreItem xmlns:ds="http://schemas.openxmlformats.org/officeDocument/2006/customXml" ds:itemID="{1350EA93-5F31-4964-B773-9377CD047DBB}">
+<ds:datastoreItem xmlns:ds="http://schemas.openxmlformats.org/officeDocument/2006/customXml" ds:itemID="{ECE20971-8EFC-4ED6-A119-71B6FF7D3EA8}">
   <ds:schemaRefs>
     <ds:schemaRef ds:uri="http://schemas.openxmlformats.org/officeDocument/2006/bibliography"/>
   </ds:schemaRefs>

</xml_diff>